<commit_message>
Consulta Historica de item
</commit_message>
<xml_diff>
--- a/pasos a resolver problema TP tito .docx
+++ b/pasos a resolver problema TP tito .docx
@@ -2707,8 +2707,14 @@
         <w:tabs>
           <w:tab w:val="left" w:pos="4280"/>
         </w:tabs>
+        <w:rPr>
+          <w:highlight w:val="green"/>
+        </w:rPr>
       </w:pPr>
       <w:r>
+        <w:rPr>
+          <w:highlight w:val="green"/>
+        </w:rPr>
         <w:t xml:space="preserve">Agregar botón de histórico. </w:t>
       </w:r>
     </w:p>
@@ -2722,10 +2728,18 @@
         <w:tabs>
           <w:tab w:val="left" w:pos="4280"/>
         </w:tabs>
+        <w:rPr>
+          <w:highlight w:val="green"/>
+        </w:rPr>
       </w:pPr>
       <w:r>
+        <w:rPr>
+          <w:highlight w:val="green"/>
+        </w:rPr>
         <w:t>Re direccionar histórico a una vista con un texto de estamos trabajando es esto.</w:t>
       </w:r>
+      <w:bookmarkStart w:id="0" w:name="_GoBack"/>
+      <w:bookmarkEnd w:id="0"/>
     </w:p>
     <w:p>
       <w:pPr>
@@ -2876,12 +2890,7 @@
         </w:tabs>
       </w:pPr>
       <w:r>
-        <w:t>Agregar navegación de “Volver” en la administración/asignar estado de ítem.</w:t>
-      </w:r>
-      <w:bookmarkStart w:id="0" w:name="_GoBack"/>
-      <w:bookmarkEnd w:id="0"/>
-      <w:r>
-        <w:t xml:space="preserve">  </w:t>
+        <w:t xml:space="preserve">Agregar navegación de “Volver” en la administración/asignar estado de ítem.  </w:t>
       </w:r>
     </w:p>
     <w:p>

</xml_diff>